<commit_message>
Added Documents and Changes
</commit_message>
<xml_diff>
--- a/Periode 12 Kerntaak 1,2,3/KT3/KT3.2/KT3.2.4 Verslag Resultaten Acceptatietest/Verslag Acceptatie Test v1.0.0.docx
+++ b/Periode 12 Kerntaak 1,2,3/KT3/KT3.2/KT3.2.4 Verslag Resultaten Acceptatietest/Verslag Acceptatie Test v1.0.0.docx
@@ -1,6 +1,6 @@
 
 <file path=word/document.xml><?xml version="1.0" encoding="utf-8"?>
-<w:document xmlns:wpc="http://schemas.microsoft.com/office/word/2010/wordprocessingCanvas" xmlns:cx="http://schemas.microsoft.com/office/drawing/2014/chartex" xmlns:cx1="http://schemas.microsoft.com/office/drawing/2015/9/8/chartex" xmlns:cx2="http://schemas.microsoft.com/office/drawing/2015/10/21/chartex" xmlns:cx3="http://schemas.microsoft.com/office/drawing/2016/5/9/chartex" xmlns:cx4="http://schemas.microsoft.com/office/drawing/2016/5/10/chartex" xmlns:cx5="http://schemas.microsoft.com/office/drawing/2016/5/11/chartex" xmlns:cx6="http://schemas.microsoft.com/office/drawing/2016/5/12/chartex" xmlns:cx7="http://schemas.microsoft.com/office/drawing/2016/5/13/chartex" xmlns:cx8="http://schemas.microsoft.com/office/drawing/2016/5/14/chartex" xmlns:mc="http://schemas.openxmlformats.org/markup-compatibility/2006" xmlns:aink="http://schemas.microsoft.com/office/drawing/2016/ink" xmlns:am3d="http://schemas.microsoft.com/office/drawing/2017/model3d" xmlns:o="urn:schemas-microsoft-com:office:office" xmlns:r="http://schemas.openxmlformats.org/officeDocument/2006/relationships" xmlns:m="http://schemas.openxmlformats.org/officeDocument/2006/math" xmlns:v="urn:schemas-microsoft-com:vml" xmlns:wp14="http://schemas.microsoft.com/office/word/2010/wordprocessingDrawing" xmlns:wp="http://schemas.openxmlformats.org/drawingml/2006/wordprocessingDrawing" xmlns:w10="urn:schemas-microsoft-com:office:word" xmlns:w="http://schemas.openxmlformats.org/wordprocessingml/2006/main" xmlns:w14="http://schemas.microsoft.com/office/word/2010/wordml" xmlns:w15="http://schemas.microsoft.com/office/word/2012/wordml" xmlns:w16cid="http://schemas.microsoft.com/office/word/2016/wordml/cid" xmlns:w16se="http://schemas.microsoft.com/office/word/2015/wordml/symex" xmlns:wpg="http://schemas.microsoft.com/office/word/2010/wordprocessingGroup" xmlns:wpi="http://schemas.microsoft.com/office/word/2010/wordprocessingInk" xmlns:wne="http://schemas.microsoft.com/office/word/2006/wordml" xmlns:wps="http://schemas.microsoft.com/office/word/2010/wordprocessingShape" mc:Ignorable="w14 w15 w16se w16cid wp14">
+<w:document xmlns:wpc="http://schemas.microsoft.com/office/word/2010/wordprocessingCanvas" xmlns:mc="http://schemas.openxmlformats.org/markup-compatibility/2006" xmlns:o="urn:schemas-microsoft-com:office:office" xmlns:r="http://schemas.openxmlformats.org/officeDocument/2006/relationships" xmlns:m="http://schemas.openxmlformats.org/officeDocument/2006/math" xmlns:v="urn:schemas-microsoft-com:vml" xmlns:wp14="http://schemas.microsoft.com/office/word/2010/wordprocessingDrawing" xmlns:wp="http://schemas.openxmlformats.org/drawingml/2006/wordprocessingDrawing" xmlns:w10="urn:schemas-microsoft-com:office:word" xmlns:w="http://schemas.openxmlformats.org/wordprocessingml/2006/main" xmlns:w14="http://schemas.microsoft.com/office/word/2010/wordml" xmlns:w15="http://schemas.microsoft.com/office/word/2012/wordml" xmlns:wpg="http://schemas.microsoft.com/office/word/2010/wordprocessingGroup" xmlns:wpi="http://schemas.microsoft.com/office/word/2010/wordprocessingInk" xmlns:wne="http://schemas.microsoft.com/office/word/2006/wordml" xmlns:wps="http://schemas.microsoft.com/office/word/2010/wordprocessingShape" mc:Ignorable="w14 w15 wp14">
   <w:body>
     <w:p>
       <w:pPr>
@@ -240,8 +240,6 @@
         <w:br/>
         <w:t>Versie: v1.0.0</w:t>
       </w:r>
-      <w:bookmarkStart w:id="0" w:name="_GoBack"/>
-      <w:bookmarkEnd w:id="0"/>
     </w:p>
     <w:sdt>
       <w:sdtPr>
@@ -2268,12 +2266,12 @@
       <w:pPr>
         <w:pStyle w:val="Kop1"/>
       </w:pPr>
-      <w:bookmarkStart w:id="1" w:name="_Toc515542413"/>
+      <w:bookmarkStart w:id="0" w:name="_Toc515542413"/>
       <w:r>
         <w:lastRenderedPageBreak/>
         <w:t>Inleiding</w:t>
       </w:r>
-      <w:bookmarkEnd w:id="1"/>
+      <w:bookmarkEnd w:id="0"/>
     </w:p>
     <w:p>
       <w:r>
@@ -2287,11 +2285,11 @@
       <w:pPr>
         <w:pStyle w:val="Kop1"/>
       </w:pPr>
-      <w:bookmarkStart w:id="2" w:name="_Toc515542414"/>
+      <w:bookmarkStart w:id="1" w:name="_Toc515542414"/>
       <w:r>
         <w:t>Test Resultaten</w:t>
       </w:r>
-      <w:bookmarkEnd w:id="2"/>
+      <w:bookmarkEnd w:id="1"/>
     </w:p>
     <w:tbl>
       <w:tblPr>
@@ -3601,12 +3599,12 @@
       <w:pPr>
         <w:pStyle w:val="Kop1"/>
       </w:pPr>
-      <w:bookmarkStart w:id="3" w:name="_Toc515542415"/>
+      <w:bookmarkStart w:id="2" w:name="_Toc515542415"/>
       <w:r>
         <w:lastRenderedPageBreak/>
         <w:t>Vragen</w:t>
       </w:r>
-      <w:bookmarkEnd w:id="3"/>
+      <w:bookmarkEnd w:id="2"/>
     </w:p>
     <w:p>
       <w:pPr>
@@ -3616,7 +3614,7 @@
           <w:szCs w:val="23"/>
         </w:rPr>
       </w:pPr>
-      <w:bookmarkStart w:id="4" w:name="_Toc515542416"/>
+      <w:bookmarkStart w:id="3" w:name="_Toc515542416"/>
       <w:r>
         <w:t xml:space="preserve">1. </w:t>
       </w:r>
@@ -3627,7 +3625,7 @@
         </w:rPr>
         <w:t>Kan er worden ingelogd?</w:t>
       </w:r>
-      <w:bookmarkEnd w:id="4"/>
+      <w:bookmarkEnd w:id="3"/>
     </w:p>
     <w:p>
       <w:r>
@@ -3638,11 +3636,11 @@
       <w:pPr>
         <w:pStyle w:val="Kop3"/>
       </w:pPr>
-      <w:bookmarkStart w:id="5" w:name="_Toc515542417"/>
+      <w:bookmarkStart w:id="4" w:name="_Toc515542417"/>
       <w:r>
         <w:t>2. Kunnen de inloggegevens worden onthouden?</w:t>
       </w:r>
-      <w:bookmarkEnd w:id="5"/>
+      <w:bookmarkEnd w:id="4"/>
     </w:p>
     <w:p>
       <w:r>
@@ -3659,11 +3657,11 @@
       <w:pPr>
         <w:pStyle w:val="Kop3"/>
       </w:pPr>
-      <w:bookmarkStart w:id="6" w:name="_Toc515542418"/>
+      <w:bookmarkStart w:id="5" w:name="_Toc515542418"/>
       <w:r>
         <w:t>3. Kan er worden uitgelogd?</w:t>
       </w:r>
-      <w:bookmarkEnd w:id="6"/>
+      <w:bookmarkEnd w:id="5"/>
     </w:p>
     <w:p>
       <w:r>
@@ -3674,37 +3672,45 @@
       <w:pPr>
         <w:pStyle w:val="Kop3"/>
       </w:pPr>
-      <w:bookmarkStart w:id="7" w:name="_Toc515542419"/>
+      <w:bookmarkStart w:id="6" w:name="_Toc515542419"/>
       <w:r>
         <w:t>4. Kan er een taak worden geregistreerd?</w:t>
       </w:r>
+      <w:bookmarkEnd w:id="6"/>
+    </w:p>
+    <w:p>
+      <w:r>
+        <w:t xml:space="preserve">Deze eis is behaald, volgens het resultaat van deze vraag in de uitgevoerde test was dit niet behaald. </w:t>
+      </w:r>
+      <w:r>
+        <w:t xml:space="preserve">Met dit was </w:t>
+      </w:r>
+      <w:r>
+        <w:t xml:space="preserve">echter </w:t>
+      </w:r>
+      <w:r>
+        <w:t xml:space="preserve">bedoelt dat het registratie scherm nog niet helemaal naar wensen is maar de functionaliteit werk. </w:t>
+      </w:r>
+      <w:r>
+        <w:t>H</w:t>
+      </w:r>
+      <w:r>
+        <w:t xml:space="preserve">et taak registreren scherm is voorzien van verschillende invulvelden die te maken hebben met de informatie die bij een taak hoort. Wanneer </w:t>
+      </w:r>
+      <w:r>
+        <w:t xml:space="preserve">de omschrijving en mogelijk andere </w:t>
+      </w:r>
+      <w:r>
+        <w:t>velden zijn voorzien van de correct</w:t>
+      </w:r>
+      <w:r>
+        <w:t xml:space="preserve">e </w:t>
+      </w:r>
+      <w:r>
+        <w:t>informatie kan de taak worden geregistreerd. Hierbij staan er ook geavanceerde drop-down-menu’s waarin klanten, partners en contactpersonen kunnen worden toegevoegd aan de taak.</w:t>
+      </w:r>
+      <w:bookmarkStart w:id="7" w:name="_GoBack"/>
       <w:bookmarkEnd w:id="7"/>
-    </w:p>
-    <w:p>
-      <w:r>
-        <w:t xml:space="preserve">Deze eis is behaald, volgens het resultaat van deze vraag in de uitgevoerde test was dit niet behaald. </w:t>
-      </w:r>
-      <w:r>
-        <w:t xml:space="preserve">Met dit was </w:t>
-      </w:r>
-      <w:r>
-        <w:t xml:space="preserve">echter </w:t>
-      </w:r>
-      <w:r>
-        <w:t xml:space="preserve">bedoelt dat het registratie scherm nog niet helemaal naar wensen is maar de functionaliteit werk. </w:t>
-      </w:r>
-      <w:r>
-        <w:t>H</w:t>
-      </w:r>
-      <w:r>
-        <w:t xml:space="preserve">et taak registreren scherm is voorzien van verschillende invulvelden die te maken hebben met de informatie die bij een taak hoort. Wanneer </w:t>
-      </w:r>
-      <w:r>
-        <w:t xml:space="preserve">de omschrijving en mogelijk andere </w:t>
-      </w:r>
-      <w:r>
-        <w:t>velden zijn voorzien van de correct informatie kan de taak worden geregistreerd. Hierbij staan er ook geavanceerde drop-down-menu’s waarin klanten, partners en contactpersonen kunnen worden toegevoegd aan de taak.</w:t>
-      </w:r>
     </w:p>
     <w:p>
       <w:pPr>
@@ -4208,7 +4214,7 @@
 </file>
 
 <file path=word/endnotes.xml><?xml version="1.0" encoding="utf-8"?>
-<w:endnotes xmlns:wpc="http://schemas.microsoft.com/office/word/2010/wordprocessingCanvas" xmlns:cx="http://schemas.microsoft.com/office/drawing/2014/chartex" xmlns:cx1="http://schemas.microsoft.com/office/drawing/2015/9/8/chartex" xmlns:cx2="http://schemas.microsoft.com/office/drawing/2015/10/21/chartex" xmlns:cx3="http://schemas.microsoft.com/office/drawing/2016/5/9/chartex" xmlns:cx4="http://schemas.microsoft.com/office/drawing/2016/5/10/chartex" xmlns:cx5="http://schemas.microsoft.com/office/drawing/2016/5/11/chartex" xmlns:cx6="http://schemas.microsoft.com/office/drawing/2016/5/12/chartex" xmlns:cx7="http://schemas.microsoft.com/office/drawing/2016/5/13/chartex" xmlns:cx8="http://schemas.microsoft.com/office/drawing/2016/5/14/chartex" xmlns:mc="http://schemas.openxmlformats.org/markup-compatibility/2006" xmlns:aink="http://schemas.microsoft.com/office/drawing/2016/ink" xmlns:am3d="http://schemas.microsoft.com/office/drawing/2017/model3d" xmlns:o="urn:schemas-microsoft-com:office:office" xmlns:r="http://schemas.openxmlformats.org/officeDocument/2006/relationships" xmlns:m="http://schemas.openxmlformats.org/officeDocument/2006/math" xmlns:v="urn:schemas-microsoft-com:vml" xmlns:wp14="http://schemas.microsoft.com/office/word/2010/wordprocessingDrawing" xmlns:wp="http://schemas.openxmlformats.org/drawingml/2006/wordprocessingDrawing" xmlns:w10="urn:schemas-microsoft-com:office:word" xmlns:w="http://schemas.openxmlformats.org/wordprocessingml/2006/main" xmlns:w14="http://schemas.microsoft.com/office/word/2010/wordml" xmlns:w15="http://schemas.microsoft.com/office/word/2012/wordml" xmlns:w16cid="http://schemas.microsoft.com/office/word/2016/wordml/cid" xmlns:w16se="http://schemas.microsoft.com/office/word/2015/wordml/symex" xmlns:wpg="http://schemas.microsoft.com/office/word/2010/wordprocessingGroup" xmlns:wpi="http://schemas.microsoft.com/office/word/2010/wordprocessingInk" xmlns:wne="http://schemas.microsoft.com/office/word/2006/wordml" xmlns:wps="http://schemas.microsoft.com/office/word/2010/wordprocessingShape" mc:Ignorable="w14 w15 w16se w16cid wp14">
+<w:endnotes xmlns:wpc="http://schemas.microsoft.com/office/word/2010/wordprocessingCanvas" xmlns:mc="http://schemas.openxmlformats.org/markup-compatibility/2006" xmlns:o="urn:schemas-microsoft-com:office:office" xmlns:r="http://schemas.openxmlformats.org/officeDocument/2006/relationships" xmlns:m="http://schemas.openxmlformats.org/officeDocument/2006/math" xmlns:v="urn:schemas-microsoft-com:vml" xmlns:wp14="http://schemas.microsoft.com/office/word/2010/wordprocessingDrawing" xmlns:wp="http://schemas.openxmlformats.org/drawingml/2006/wordprocessingDrawing" xmlns:w10="urn:schemas-microsoft-com:office:word" xmlns:w="http://schemas.openxmlformats.org/wordprocessingml/2006/main" xmlns:w14="http://schemas.microsoft.com/office/word/2010/wordml" xmlns:w15="http://schemas.microsoft.com/office/word/2012/wordml" xmlns:wpg="http://schemas.microsoft.com/office/word/2010/wordprocessingGroup" xmlns:wpi="http://schemas.microsoft.com/office/word/2010/wordprocessingInk" xmlns:wne="http://schemas.microsoft.com/office/word/2006/wordml" xmlns:wps="http://schemas.microsoft.com/office/word/2010/wordprocessingShape" mc:Ignorable="w14 w15 wp14">
   <w:endnote w:type="separator" w:id="-1">
     <w:p>
       <w:pPr>
@@ -4233,7 +4239,7 @@
 </file>
 
 <file path=word/footer1.xml><?xml version="1.0" encoding="utf-8"?>
-<w:ftr xmlns:wpc="http://schemas.microsoft.com/office/word/2010/wordprocessingCanvas" xmlns:cx="http://schemas.microsoft.com/office/drawing/2014/chartex" xmlns:cx1="http://schemas.microsoft.com/office/drawing/2015/9/8/chartex" xmlns:cx2="http://schemas.microsoft.com/office/drawing/2015/10/21/chartex" xmlns:cx3="http://schemas.microsoft.com/office/drawing/2016/5/9/chartex" xmlns:cx4="http://schemas.microsoft.com/office/drawing/2016/5/10/chartex" xmlns:cx5="http://schemas.microsoft.com/office/drawing/2016/5/11/chartex" xmlns:cx6="http://schemas.microsoft.com/office/drawing/2016/5/12/chartex" xmlns:cx7="http://schemas.microsoft.com/office/drawing/2016/5/13/chartex" xmlns:cx8="http://schemas.microsoft.com/office/drawing/2016/5/14/chartex" xmlns:mc="http://schemas.openxmlformats.org/markup-compatibility/2006" xmlns:aink="http://schemas.microsoft.com/office/drawing/2016/ink" xmlns:am3d="http://schemas.microsoft.com/office/drawing/2017/model3d" xmlns:o="urn:schemas-microsoft-com:office:office" xmlns:r="http://schemas.openxmlformats.org/officeDocument/2006/relationships" xmlns:m="http://schemas.openxmlformats.org/officeDocument/2006/math" xmlns:v="urn:schemas-microsoft-com:vml" xmlns:wp14="http://schemas.microsoft.com/office/word/2010/wordprocessingDrawing" xmlns:wp="http://schemas.openxmlformats.org/drawingml/2006/wordprocessingDrawing" xmlns:w10="urn:schemas-microsoft-com:office:word" xmlns:w="http://schemas.openxmlformats.org/wordprocessingml/2006/main" xmlns:w14="http://schemas.microsoft.com/office/word/2010/wordml" xmlns:w15="http://schemas.microsoft.com/office/word/2012/wordml" xmlns:w16cid="http://schemas.microsoft.com/office/word/2016/wordml/cid" xmlns:w16se="http://schemas.microsoft.com/office/word/2015/wordml/symex" xmlns:wpg="http://schemas.microsoft.com/office/word/2010/wordprocessingGroup" xmlns:wpi="http://schemas.microsoft.com/office/word/2010/wordprocessingInk" xmlns:wne="http://schemas.microsoft.com/office/word/2006/wordml" xmlns:wps="http://schemas.microsoft.com/office/word/2010/wordprocessingShape" mc:Ignorable="w14 w15 w16se w16cid wp14">
+<w:ftr xmlns:wpc="http://schemas.microsoft.com/office/word/2010/wordprocessingCanvas" xmlns:mc="http://schemas.openxmlformats.org/markup-compatibility/2006" xmlns:o="urn:schemas-microsoft-com:office:office" xmlns:r="http://schemas.openxmlformats.org/officeDocument/2006/relationships" xmlns:m="http://schemas.openxmlformats.org/officeDocument/2006/math" xmlns:v="urn:schemas-microsoft-com:vml" xmlns:wp14="http://schemas.microsoft.com/office/word/2010/wordprocessingDrawing" xmlns:wp="http://schemas.openxmlformats.org/drawingml/2006/wordprocessingDrawing" xmlns:w10="urn:schemas-microsoft-com:office:word" xmlns:w="http://schemas.openxmlformats.org/wordprocessingml/2006/main" xmlns:w14="http://schemas.microsoft.com/office/word/2010/wordml" xmlns:w15="http://schemas.microsoft.com/office/word/2012/wordml" xmlns:wpg="http://schemas.microsoft.com/office/word/2010/wordprocessingGroup" xmlns:wpi="http://schemas.microsoft.com/office/word/2010/wordprocessingInk" xmlns:wne="http://schemas.microsoft.com/office/word/2006/wordml" xmlns:wps="http://schemas.microsoft.com/office/word/2010/wordprocessingShape" mc:Ignorable="w14 w15 wp14">
   <w:sdt>
     <w:sdtPr>
       <w:id w:val="-1877845114"/>
@@ -4261,7 +4267,7 @@
           <w:rPr>
             <w:noProof/>
           </w:rPr>
-          <w:t>6</w:t>
+          <w:t>4</w:t>
         </w:r>
         <w:r>
           <w:fldChar w:fldCharType="end"/>
@@ -4278,7 +4284,7 @@
 </file>
 
 <file path=word/footnotes.xml><?xml version="1.0" encoding="utf-8"?>
-<w:footnotes xmlns:wpc="http://schemas.microsoft.com/office/word/2010/wordprocessingCanvas" xmlns:cx="http://schemas.microsoft.com/office/drawing/2014/chartex" xmlns:cx1="http://schemas.microsoft.com/office/drawing/2015/9/8/chartex" xmlns:cx2="http://schemas.microsoft.com/office/drawing/2015/10/21/chartex" xmlns:cx3="http://schemas.microsoft.com/office/drawing/2016/5/9/chartex" xmlns:cx4="http://schemas.microsoft.com/office/drawing/2016/5/10/chartex" xmlns:cx5="http://schemas.microsoft.com/office/drawing/2016/5/11/chartex" xmlns:cx6="http://schemas.microsoft.com/office/drawing/2016/5/12/chartex" xmlns:cx7="http://schemas.microsoft.com/office/drawing/2016/5/13/chartex" xmlns:cx8="http://schemas.microsoft.com/office/drawing/2016/5/14/chartex" xmlns:mc="http://schemas.openxmlformats.org/markup-compatibility/2006" xmlns:aink="http://schemas.microsoft.com/office/drawing/2016/ink" xmlns:am3d="http://schemas.microsoft.com/office/drawing/2017/model3d" xmlns:o="urn:schemas-microsoft-com:office:office" xmlns:r="http://schemas.openxmlformats.org/officeDocument/2006/relationships" xmlns:m="http://schemas.openxmlformats.org/officeDocument/2006/math" xmlns:v="urn:schemas-microsoft-com:vml" xmlns:wp14="http://schemas.microsoft.com/office/word/2010/wordprocessingDrawing" xmlns:wp="http://schemas.openxmlformats.org/drawingml/2006/wordprocessingDrawing" xmlns:w10="urn:schemas-microsoft-com:office:word" xmlns:w="http://schemas.openxmlformats.org/wordprocessingml/2006/main" xmlns:w14="http://schemas.microsoft.com/office/word/2010/wordml" xmlns:w15="http://schemas.microsoft.com/office/word/2012/wordml" xmlns:w16cid="http://schemas.microsoft.com/office/word/2016/wordml/cid" xmlns:w16se="http://schemas.microsoft.com/office/word/2015/wordml/symex" xmlns:wpg="http://schemas.microsoft.com/office/word/2010/wordprocessingGroup" xmlns:wpi="http://schemas.microsoft.com/office/word/2010/wordprocessingInk" xmlns:wne="http://schemas.microsoft.com/office/word/2006/wordml" xmlns:wps="http://schemas.microsoft.com/office/word/2010/wordprocessingShape" mc:Ignorable="w14 w15 w16se w16cid wp14">
+<w:footnotes xmlns:wpc="http://schemas.microsoft.com/office/word/2010/wordprocessingCanvas" xmlns:mc="http://schemas.openxmlformats.org/markup-compatibility/2006" xmlns:o="urn:schemas-microsoft-com:office:office" xmlns:r="http://schemas.openxmlformats.org/officeDocument/2006/relationships" xmlns:m="http://schemas.openxmlformats.org/officeDocument/2006/math" xmlns:v="urn:schemas-microsoft-com:vml" xmlns:wp14="http://schemas.microsoft.com/office/word/2010/wordprocessingDrawing" xmlns:wp="http://schemas.openxmlformats.org/drawingml/2006/wordprocessingDrawing" xmlns:w10="urn:schemas-microsoft-com:office:word" xmlns:w="http://schemas.openxmlformats.org/wordprocessingml/2006/main" xmlns:w14="http://schemas.microsoft.com/office/word/2010/wordml" xmlns:w15="http://schemas.microsoft.com/office/word/2012/wordml" xmlns:wpg="http://schemas.microsoft.com/office/word/2010/wordprocessingGroup" xmlns:wpi="http://schemas.microsoft.com/office/word/2010/wordprocessingInk" xmlns:wne="http://schemas.microsoft.com/office/word/2006/wordml" xmlns:wps="http://schemas.microsoft.com/office/word/2010/wordprocessingShape" mc:Ignorable="w14 w15 wp14">
   <w:footnote w:type="separator" w:id="-1">
     <w:p>
       <w:pPr>
@@ -4303,7 +4309,7 @@
 </file>
 
 <file path=word/styles.xml><?xml version="1.0" encoding="utf-8"?>
-<w:styles xmlns:mc="http://schemas.openxmlformats.org/markup-compatibility/2006" xmlns:r="http://schemas.openxmlformats.org/officeDocument/2006/relationships" xmlns:w="http://schemas.openxmlformats.org/wordprocessingml/2006/main" xmlns:w14="http://schemas.microsoft.com/office/word/2010/wordml" xmlns:w15="http://schemas.microsoft.com/office/word/2012/wordml" xmlns:w16cid="http://schemas.microsoft.com/office/word/2016/wordml/cid" xmlns:w16se="http://schemas.microsoft.com/office/word/2015/wordml/symex" mc:Ignorable="w14 w15 w16se w16cid">
+<w:styles xmlns:mc="http://schemas.openxmlformats.org/markup-compatibility/2006" xmlns:r="http://schemas.openxmlformats.org/officeDocument/2006/relationships" xmlns:w="http://schemas.openxmlformats.org/wordprocessingml/2006/main" xmlns:w14="http://schemas.microsoft.com/office/word/2010/wordml" xmlns:w15="http://schemas.microsoft.com/office/word/2012/wordml" mc:Ignorable="w14 w15">
   <w:docDefaults>
     <w:rPrDefault>
       <w:rPr>
@@ -4319,7 +4325,7 @@
       </w:pPr>
     </w:pPrDefault>
   </w:docDefaults>
-  <w:latentStyles w:defLockedState="0" w:defUIPriority="99" w:defSemiHidden="0" w:defUnhideWhenUsed="0" w:defQFormat="0" w:count="375">
+  <w:latentStyles w:defLockedState="0" w:defUIPriority="99" w:defSemiHidden="0" w:defUnhideWhenUsed="0" w:defQFormat="0" w:count="371">
     <w:lsdException w:name="Normal" w:uiPriority="0" w:qFormat="1"/>
     <w:lsdException w:name="heading 1" w:uiPriority="9" w:qFormat="1"/>
     <w:lsdException w:name="heading 2" w:semiHidden="1" w:uiPriority="9" w:unhideWhenUsed="1" w:qFormat="1"/>
@@ -4691,10 +4697,6 @@
     <w:lsdException w:name="List Table 5 Dark Accent 6" w:uiPriority="50"/>
     <w:lsdException w:name="List Table 6 Colorful Accent 6" w:uiPriority="51"/>
     <w:lsdException w:name="List Table 7 Colorful Accent 6" w:uiPriority="52"/>
-    <w:lsdException w:name="Mention" w:semiHidden="1" w:unhideWhenUsed="1"/>
-    <w:lsdException w:name="Smart Hyperlink" w:semiHidden="1" w:unhideWhenUsed="1"/>
-    <w:lsdException w:name="Hashtag" w:semiHidden="1" w:unhideWhenUsed="1"/>
-    <w:lsdException w:name="Unresolved Mention" w:semiHidden="1" w:unhideWhenUsed="1"/>
   </w:latentStyles>
   <w:style w:type="paragraph" w:default="1" w:styleId="Standaard">
     <w:name w:val="Normal"/>
@@ -5418,7 +5420,7 @@
 </file>
 
 <file path=customXml/itemProps1.xml><?xml version="1.0" encoding="utf-8"?>
-<ds:datastoreItem xmlns:ds="http://schemas.openxmlformats.org/officeDocument/2006/customXml" ds:itemID="{828B96F0-ECA1-4572-B72B-836DC40A4949}">
+<ds:datastoreItem xmlns:ds="http://schemas.openxmlformats.org/officeDocument/2006/customXml" ds:itemID="{D8A969EC-7332-463E-9C50-EF9D2B3BCCAC}">
   <ds:schemaRefs>
     <ds:schemaRef ds:uri="http://schemas.openxmlformats.org/officeDocument/2006/bibliography"/>
   </ds:schemaRefs>

</xml_diff>